<commit_message>
git commmit -m "Stream API docs updated"
</commit_message>
<xml_diff>
--- a/Java_Stream_API_Doc.docx
+++ b/Java_Stream_API_Doc.docx
@@ -6274,10 +6274,10 @@
             <v:path o:extrusionok="f" gradientshapeok="t" o:connecttype="rect"/>
             <o:lock v:ext="edit" aspectratio="t"/>
           </v:shapetype>
-          <v:shape id="_x0000_i1075" type="#_x0000_t75" style="width:136.5pt;height:69.75pt" o:ole="">
+          <v:shape id="_x0000_i1053" type="#_x0000_t75" style="width:136.5pt;height:69.75pt" o:ole="">
             <v:imagedata r:id="rId8" o:title=""/>
           </v:shape>
-          <w:control r:id="rId9" w:name="DefaultOcxName" w:shapeid="_x0000_i1075"/>
+          <w:control r:id="rId9" w:name="DefaultOcxName" w:shapeid="_x0000_i1053"/>
         </w:object>
       </w:r>
     </w:p>
@@ -6300,12 +6300,1392 @@
         <w:t>ChatGPT can make mistakes. Check importa</w:t>
       </w:r>
     </w:p>
+    <w:p/>
+    <w:p>
+      <w:pPr>
+        <w:rPr>
+          <w:b/>
+          <w:sz w:val="56"/>
+          <w:szCs w:val="56"/>
+        </w:rPr>
+      </w:pPr>
+    </w:p>
+    <w:p>
+      <w:pPr>
+        <w:pStyle w:val="Heading3"/>
+        <w:rPr>
+          <w:rFonts w:ascii="Times New Roman" w:eastAsia="Times New Roman" w:hAnsi="Times New Roman" w:cs="Times New Roman"/>
+          <w:sz w:val="27"/>
+          <w:szCs w:val="27"/>
+          <w:lang w:val="en-IN" w:eastAsia="en-IN"/>
+        </w:rPr>
+      </w:pPr>
+      <w:r>
+        <w:rPr>
+          <w:b w:val="0"/>
+          <w:sz w:val="56"/>
+          <w:szCs w:val="56"/>
+          <w:highlight w:val="green"/>
+        </w:rPr>
+        <w:t>Function.identity</w:t>
+      </w:r>
+      <w:r>
+        <w:rPr>
+          <w:b w:val="0"/>
+          <w:sz w:val="56"/>
+          <w:szCs w:val="56"/>
+        </w:rPr>
+        <w:br/>
+      </w:r>
+      <w:r>
+        <w:rPr>
+          <w:rStyle w:val="HTMLCode"/>
+          <w:rFonts w:eastAsiaTheme="majorEastAsia"/>
+        </w:rPr>
+        <w:t>Function.identity()</w:t>
+      </w:r>
+      <w:r>
+        <w:t xml:space="preserve"> in Java — </w:t>
+      </w:r>
+      <w:r>
+        <w:rPr>
+          <w:rStyle w:val="Strong"/>
+          <w:b/>
+          <w:bCs/>
+        </w:rPr>
+        <w:t>Purpose Explained Clearly</w:t>
+      </w:r>
+    </w:p>
     <w:p>
       <w:pPr>
         <w:pStyle w:val="NormalWeb"/>
       </w:pPr>
+      <w:r>
+        <w:rPr>
+          <w:rStyle w:val="HTMLCode"/>
+          <w:rFonts w:eastAsia="SimSun"/>
+        </w:rPr>
+        <w:t>Function.identity()</w:t>
+      </w:r>
+      <w:r>
+        <w:t xml:space="preserve"> is a </w:t>
+      </w:r>
+      <w:r>
+        <w:rPr>
+          <w:rStyle w:val="Strong"/>
+        </w:rPr>
+        <w:t>static utility method</w:t>
+      </w:r>
+      <w:r>
+        <w:t xml:space="preserve"> in the </w:t>
+      </w:r>
+      <w:r>
+        <w:rPr>
+          <w:rStyle w:val="HTMLCode"/>
+          <w:rFonts w:eastAsia="SimSun"/>
+        </w:rPr>
+        <w:t>java.util.function.Function</w:t>
+      </w:r>
+      <w:r>
+        <w:t xml:space="preserve"> interface (Java 8+).</w:t>
+      </w:r>
+    </w:p>
+    <w:p>
+      <w:pPr>
+        <w:pStyle w:val="NormalWeb"/>
+      </w:pPr>
+      <w:r>
+        <w:rPr>
+          <w:rFonts w:ascii="Segoe UI Symbol" w:hAnsi="Segoe UI Symbol" w:cs="Segoe UI Symbol"/>
+        </w:rPr>
+        <w:t>👉</w:t>
+      </w:r>
+      <w:r>
+        <w:t xml:space="preserve"> </w:t>
+      </w:r>
+      <w:r>
+        <w:rPr>
+          <w:rStyle w:val="Strong"/>
+        </w:rPr>
+        <w:t>Purpose:</w:t>
+      </w:r>
+      <w:r>
+        <w:br/>
+        <w:t xml:space="preserve">It returns a function that </w:t>
+      </w:r>
+      <w:r>
+        <w:rPr>
+          <w:rStyle w:val="Strong"/>
+        </w:rPr>
+        <w:t>accepts an input and returns the same input</w:t>
+      </w:r>
+      <w:r>
+        <w:t xml:space="preserve"> (no change).</w:t>
+      </w:r>
+    </w:p>
+    <w:p>
+      <w:r>
+        <w:pict>
+          <v:rect id="_x0000_i1054" style="width:0;height:1.5pt" o:hralign="center" o:hrstd="t" o:hr="t" fillcolor="#a0a0a0" stroked="f"/>
+        </w:pict>
+      </w:r>
+    </w:p>
+    <w:p>
+      <w:pPr>
+        <w:pStyle w:val="Heading2"/>
+      </w:pPr>
+      <w:r>
+        <w:t>Definition</w:t>
+      </w:r>
+    </w:p>
+    <w:p>
+      <w:pPr>
+        <w:pStyle w:val="HTMLPreformatted"/>
+        <w:rPr>
+          <w:rStyle w:val="HTMLCode"/>
+        </w:rPr>
+      </w:pPr>
+      <w:r>
+        <w:rPr>
+          <w:rStyle w:val="hljs-keyword"/>
+        </w:rPr>
+        <w:t>public</w:t>
+      </w:r>
+      <w:r>
+        <w:rPr>
+          <w:rStyle w:val="HTMLCode"/>
+        </w:rPr>
+        <w:t xml:space="preserve"> </w:t>
+      </w:r>
+      <w:r>
+        <w:rPr>
+          <w:rStyle w:val="hljs-keyword"/>
+        </w:rPr>
+        <w:t>static</w:t>
+      </w:r>
+      <w:r>
+        <w:rPr>
+          <w:rStyle w:val="HTMLCode"/>
+        </w:rPr>
+        <w:t xml:space="preserve"> &lt;T&gt; Function&lt;T, T&gt; </w:t>
+      </w:r>
+      <w:r>
+        <w:rPr>
+          <w:rStyle w:val="hljs-title"/>
+        </w:rPr>
+        <w:t>identity</w:t>
+      </w:r>
+      <w:r>
+        <w:rPr>
+          <w:rStyle w:val="hljs-params"/>
+        </w:rPr>
+        <w:t>()</w:t>
+      </w:r>
+    </w:p>
+    <w:p>
+      <w:pPr>
+        <w:pStyle w:val="Heading3"/>
+      </w:pPr>
+      <w:r>
+        <w:t>Meaning</w:t>
+      </w:r>
+    </w:p>
+    <w:p>
+      <w:pPr>
+        <w:pStyle w:val="NormalWeb"/>
+        <w:numPr>
+          <w:ilvl w:val="0"/>
+          <w:numId w:val="14"/>
+        </w:numPr>
+        <w:spacing w:before="100" w:after="100"/>
+      </w:pPr>
+      <w:r>
+        <w:t xml:space="preserve">Input type: </w:t>
+      </w:r>
+      <w:r>
+        <w:rPr>
+          <w:rStyle w:val="HTMLCode"/>
+          <w:rFonts w:eastAsia="SimSun"/>
+        </w:rPr>
+        <w:t>T</w:t>
+      </w:r>
+    </w:p>
+    <w:p>
+      <w:pPr>
+        <w:pStyle w:val="NormalWeb"/>
+        <w:numPr>
+          <w:ilvl w:val="0"/>
+          <w:numId w:val="14"/>
+        </w:numPr>
+        <w:spacing w:before="100" w:after="100"/>
+      </w:pPr>
+      <w:r>
+        <w:t xml:space="preserve">Output type: </w:t>
+      </w:r>
+      <w:r>
+        <w:rPr>
+          <w:rStyle w:val="HTMLCode"/>
+          <w:rFonts w:eastAsia="SimSun"/>
+        </w:rPr>
+        <w:t>T</w:t>
+      </w:r>
+    </w:p>
+    <w:p>
+      <w:pPr>
+        <w:pStyle w:val="NormalWeb"/>
+        <w:numPr>
+          <w:ilvl w:val="0"/>
+          <w:numId w:val="14"/>
+        </w:numPr>
+        <w:spacing w:before="100" w:after="100"/>
+      </w:pPr>
+      <w:r>
+        <w:t>Output = Input</w:t>
+      </w:r>
+    </w:p>
+    <w:p>
+      <w:pPr>
+        <w:pStyle w:val="NormalWeb"/>
+      </w:pPr>
+      <w:r>
+        <w:t>In simple words:</w:t>
+      </w:r>
+    </w:p>
+    <w:p>
+      <w:pPr>
+        <w:pStyle w:val="HTMLPreformatted"/>
+        <w:rPr>
+          <w:rStyle w:val="HTMLCode"/>
+        </w:rPr>
+      </w:pPr>
+      <w:r>
+        <w:rPr>
+          <w:rStyle w:val="HTMLCode"/>
+        </w:rPr>
+        <w:t>x -&gt; x</w:t>
+      </w:r>
+    </w:p>
+    <w:p>
+      <w:r>
+        <w:pict>
+          <v:rect id="_x0000_i1055" style="width:0;height:1.5pt" o:hralign="center" o:hrstd="t" o:hr="t" fillcolor="#a0a0a0" stroked="f"/>
+        </w:pict>
+      </w:r>
+    </w:p>
+    <w:p>
+      <w:pPr>
+        <w:pStyle w:val="Heading2"/>
+      </w:pPr>
+      <w:r>
+        <w:t>Basic Example</w:t>
+      </w:r>
+    </w:p>
+    <w:p>
+      <w:pPr>
+        <w:pStyle w:val="HTMLPreformatted"/>
+        <w:rPr>
+          <w:rStyle w:val="HTMLCode"/>
+        </w:rPr>
+      </w:pPr>
+      <w:r>
+        <w:rPr>
+          <w:rStyle w:val="HTMLCode"/>
+        </w:rPr>
+        <w:t>Function&lt;String, String&gt; f = Function.identity();</w:t>
+      </w:r>
+    </w:p>
+    <w:p>
+      <w:pPr>
+        <w:pStyle w:val="HTMLPreformatted"/>
+        <w:rPr>
+          <w:rStyle w:val="HTMLCode"/>
+        </w:rPr>
+      </w:pPr>
+    </w:p>
+    <w:p>
+      <w:pPr>
+        <w:pStyle w:val="HTMLPreformatted"/>
+        <w:rPr>
+          <w:rStyle w:val="HTMLCode"/>
+        </w:rPr>
+      </w:pPr>
+      <w:r>
+        <w:rPr>
+          <w:rStyle w:val="HTMLCode"/>
+        </w:rPr>
+        <w:t>System.out.println(f.apply(</w:t>
+      </w:r>
+      <w:r>
+        <w:rPr>
+          <w:rStyle w:val="hljs-string"/>
+        </w:rPr>
+        <w:t>"Java"</w:t>
+      </w:r>
+      <w:r>
+        <w:rPr>
+          <w:rStyle w:val="HTMLCode"/>
+        </w:rPr>
+        <w:t xml:space="preserve">));  </w:t>
+      </w:r>
+      <w:r>
+        <w:rPr>
+          <w:rStyle w:val="hljs-comment"/>
+        </w:rPr>
+        <w:t>// Java</w:t>
+      </w:r>
+    </w:p>
+    <w:p>
+      <w:r>
+        <w:pict>
+          <v:rect id="_x0000_i1056" style="width:0;height:1.5pt" o:hralign="center" o:hrstd="t" o:hr="t" fillcolor="#a0a0a0" stroked="f"/>
+        </w:pict>
+      </w:r>
+    </w:p>
+    <w:p>
+      <w:pPr>
+        <w:pStyle w:val="Heading2"/>
+      </w:pPr>
+      <w:r>
+        <w:t xml:space="preserve">Why Do We Need </w:t>
+      </w:r>
+      <w:r>
+        <w:rPr>
+          <w:rStyle w:val="HTMLCode"/>
+          <w:rFonts w:eastAsiaTheme="majorEastAsia"/>
+        </w:rPr>
+        <w:t>Function.identity()</w:t>
+      </w:r>
+      <w:r>
+        <w:t>?</w:t>
+      </w:r>
+    </w:p>
+    <w:p>
+      <w:pPr>
+        <w:pStyle w:val="NormalWeb"/>
+      </w:pPr>
+      <w:r>
+        <w:t xml:space="preserve">Because many Stream and Collector APIs </w:t>
+      </w:r>
+      <w:r>
+        <w:rPr>
+          <w:rStyle w:val="Strong"/>
+        </w:rPr>
+        <w:t xml:space="preserve">expect a </w:t>
+      </w:r>
+      <w:r>
+        <w:rPr>
+          <w:rStyle w:val="HTMLCode"/>
+          <w:rFonts w:eastAsia="SimSun"/>
+          <w:b/>
+          <w:bCs/>
+        </w:rPr>
+        <w:t>Function</w:t>
+      </w:r>
+      <w:r>
+        <w:t xml:space="preserve">, even when you </w:t>
+      </w:r>
+      <w:r>
+        <w:rPr>
+          <w:rStyle w:val="Strong"/>
+        </w:rPr>
+        <w:t>don’t want to transform data</w:t>
+      </w:r>
+      <w:r>
+        <w:t>.</w:t>
+      </w:r>
+    </w:p>
+    <w:p>
+      <w:r>
+        <w:pict>
+          <v:rect id="_x0000_i1057" style="width:0;height:1.5pt" o:hralign="center" o:hrstd="t" o:hr="t" fillcolor="#a0a0a0" stroked="f"/>
+        </w:pict>
+      </w:r>
+    </w:p>
+    <w:p>
+      <w:pPr>
+        <w:pStyle w:val="Heading2"/>
+      </w:pPr>
+      <w:r>
+        <w:lastRenderedPageBreak/>
+        <w:t xml:space="preserve">Most Common Use Case </w:t>
+      </w:r>
+      <w:r>
+        <w:rPr>
+          <w:rFonts w:ascii="Segoe UI Symbol" w:hAnsi="Segoe UI Symbol" w:cs="Segoe UI Symbol"/>
+        </w:rPr>
+        <w:t>🔥</w:t>
+      </w:r>
+    </w:p>
+    <w:p>
+      <w:pPr>
+        <w:pStyle w:val="Heading3"/>
+      </w:pPr>
+      <w:r>
+        <w:rPr>
+          <w:rStyle w:val="HTMLCode"/>
+          <w:rFonts w:eastAsiaTheme="majorEastAsia"/>
+        </w:rPr>
+        <w:t>Collectors.toMap()</w:t>
+      </w:r>
+    </w:p>
+    <w:p>
+      <w:pPr>
+        <w:pStyle w:val="Heading3"/>
+      </w:pPr>
+      <w:r>
+        <w:t xml:space="preserve">Example without </w:t>
+      </w:r>
+      <w:r>
+        <w:rPr>
+          <w:rStyle w:val="HTMLCode"/>
+          <w:rFonts w:eastAsiaTheme="majorEastAsia"/>
+        </w:rPr>
+        <w:t>Function.identity()</w:t>
+      </w:r>
+      <w:r>
+        <w:t xml:space="preserve"> </w:t>
+      </w:r>
+      <w:r>
+        <w:rPr>
+          <w:rFonts w:ascii="Segoe UI Symbol" w:hAnsi="Segoe UI Symbol" w:cs="Segoe UI Symbol"/>
+        </w:rPr>
+        <w:t>❌</w:t>
+      </w:r>
+    </w:p>
+    <w:p>
+      <w:pPr>
+        <w:pStyle w:val="HTMLPreformatted"/>
+        <w:rPr>
+          <w:rStyle w:val="HTMLCode"/>
+        </w:rPr>
+      </w:pPr>
+      <w:r>
+        <w:rPr>
+          <w:rStyle w:val="HTMLCode"/>
+        </w:rPr>
+        <w:t>Map&lt;String, String&gt; map = list.stream()</w:t>
+      </w:r>
+    </w:p>
+    <w:p>
+      <w:pPr>
+        <w:pStyle w:val="HTMLPreformatted"/>
+        <w:rPr>
+          <w:rStyle w:val="HTMLCode"/>
+        </w:rPr>
+      </w:pPr>
+      <w:r>
+        <w:rPr>
+          <w:rStyle w:val="HTMLCode"/>
+        </w:rPr>
+        <w:t xml:space="preserve">    .collect(Collectors.toMap(</w:t>
+      </w:r>
+    </w:p>
+    <w:p>
+      <w:pPr>
+        <w:pStyle w:val="HTMLPreformatted"/>
+        <w:rPr>
+          <w:rStyle w:val="HTMLCode"/>
+        </w:rPr>
+      </w:pPr>
+      <w:r>
+        <w:rPr>
+          <w:rStyle w:val="HTMLCode"/>
+        </w:rPr>
+        <w:t xml:space="preserve">        s -&gt; s,   </w:t>
+      </w:r>
+      <w:r>
+        <w:rPr>
+          <w:rStyle w:val="hljs-comment"/>
+        </w:rPr>
+        <w:t>// key mapper</w:t>
+      </w:r>
+    </w:p>
+    <w:p>
+      <w:pPr>
+        <w:pStyle w:val="HTMLPreformatted"/>
+        <w:rPr>
+          <w:rStyle w:val="HTMLCode"/>
+        </w:rPr>
+      </w:pPr>
+      <w:r>
+        <w:rPr>
+          <w:rStyle w:val="HTMLCode"/>
+        </w:rPr>
+        <w:t xml:space="preserve">        s -&gt; s    </w:t>
+      </w:r>
+      <w:r>
+        <w:rPr>
+          <w:rStyle w:val="hljs-comment"/>
+        </w:rPr>
+        <w:t>// value mapper (repetition)</w:t>
+      </w:r>
+    </w:p>
+    <w:p>
+      <w:pPr>
+        <w:pStyle w:val="HTMLPreformatted"/>
+        <w:rPr>
+          <w:rStyle w:val="HTMLCode"/>
+        </w:rPr>
+      </w:pPr>
+      <w:r>
+        <w:rPr>
+          <w:rStyle w:val="HTMLCode"/>
+        </w:rPr>
+        <w:t xml:space="preserve">    ));</w:t>
+      </w:r>
+    </w:p>
+    <w:p>
+      <w:pPr>
+        <w:pStyle w:val="Heading3"/>
+      </w:pPr>
+      <w:r>
+        <w:t xml:space="preserve">Example with </w:t>
+      </w:r>
+      <w:r>
+        <w:rPr>
+          <w:rStyle w:val="HTMLCode"/>
+          <w:rFonts w:eastAsiaTheme="majorEastAsia"/>
+        </w:rPr>
+        <w:t>Function.identity()</w:t>
+      </w:r>
+      <w:r>
+        <w:t xml:space="preserve"> </w:t>
+      </w:r>
+      <w:r>
+        <w:rPr>
+          <w:rFonts w:ascii="Segoe UI Symbol" w:hAnsi="Segoe UI Symbol" w:cs="Segoe UI Symbol"/>
+        </w:rPr>
+        <w:t>✅</w:t>
+      </w:r>
+    </w:p>
+    <w:p>
+      <w:pPr>
+        <w:pStyle w:val="HTMLPreformatted"/>
+        <w:rPr>
+          <w:rStyle w:val="HTMLCode"/>
+        </w:rPr>
+      </w:pPr>
+      <w:r>
+        <w:rPr>
+          <w:rStyle w:val="HTMLCode"/>
+        </w:rPr>
+        <w:t>Map&lt;String, String&gt; map = list.stream()</w:t>
+      </w:r>
+    </w:p>
+    <w:p>
+      <w:pPr>
+        <w:pStyle w:val="HTMLPreformatted"/>
+        <w:rPr>
+          <w:rStyle w:val="HTMLCode"/>
+        </w:rPr>
+      </w:pPr>
+      <w:r>
+        <w:rPr>
+          <w:rStyle w:val="HTMLCode"/>
+        </w:rPr>
+        <w:t xml:space="preserve">    .collect(Collectors.toMap(</w:t>
+      </w:r>
+    </w:p>
+    <w:p>
+      <w:pPr>
+        <w:pStyle w:val="HTMLPreformatted"/>
+        <w:rPr>
+          <w:rStyle w:val="HTMLCode"/>
+        </w:rPr>
+      </w:pPr>
+      <w:r>
+        <w:rPr>
+          <w:rStyle w:val="HTMLCode"/>
+        </w:rPr>
+        <w:t xml:space="preserve">        Function.identity(), </w:t>
+      </w:r>
+      <w:r>
+        <w:rPr>
+          <w:rStyle w:val="hljs-comment"/>
+        </w:rPr>
+        <w:t>// key</w:t>
+      </w:r>
+    </w:p>
+    <w:p>
+      <w:pPr>
+        <w:pStyle w:val="HTMLPreformatted"/>
+        <w:rPr>
+          <w:rStyle w:val="HTMLCode"/>
+        </w:rPr>
+      </w:pPr>
+      <w:r>
+        <w:rPr>
+          <w:rStyle w:val="HTMLCode"/>
+        </w:rPr>
+        <w:t xml:space="preserve">        Function.identity()  </w:t>
+      </w:r>
+      <w:r>
+        <w:rPr>
+          <w:rStyle w:val="hljs-comment"/>
+        </w:rPr>
+        <w:t>// value</w:t>
+      </w:r>
+    </w:p>
+    <w:p>
+      <w:pPr>
+        <w:pStyle w:val="HTMLPreformatted"/>
+        <w:rPr>
+          <w:rStyle w:val="HTMLCode"/>
+        </w:rPr>
+      </w:pPr>
+      <w:r>
+        <w:rPr>
+          <w:rStyle w:val="HTMLCode"/>
+        </w:rPr>
+        <w:t xml:space="preserve">    ));</w:t>
+      </w:r>
+    </w:p>
+    <w:p>
+      <w:pPr>
+        <w:pStyle w:val="NormalWeb"/>
+      </w:pPr>
+      <w:r>
+        <w:rPr>
+          <w:rFonts w:ascii="Segoe UI Symbol" w:hAnsi="Segoe UI Symbol" w:cs="Segoe UI Symbol"/>
+        </w:rPr>
+        <w:t>✔</w:t>
+      </w:r>
+      <w:r>
+        <w:t xml:space="preserve"> Cleaner</w:t>
+      </w:r>
+      <w:r>
+        <w:br/>
+      </w:r>
+      <w:r>
+        <w:rPr>
+          <w:rFonts w:ascii="Segoe UI Symbol" w:hAnsi="Segoe UI Symbol" w:cs="Segoe UI Symbol"/>
+        </w:rPr>
+        <w:t>✔</w:t>
+      </w:r>
+      <w:r>
+        <w:t xml:space="preserve"> More readable</w:t>
+      </w:r>
+      <w:r>
+        <w:br/>
+      </w:r>
+      <w:r>
+        <w:rPr>
+          <w:rFonts w:ascii="Segoe UI Symbol" w:hAnsi="Segoe UI Symbol" w:cs="Segoe UI Symbol"/>
+        </w:rPr>
+        <w:t>✔</w:t>
+      </w:r>
+      <w:r>
+        <w:t xml:space="preserve"> Intent is clear</w:t>
+      </w:r>
+    </w:p>
+    <w:p>
+      <w:r>
+        <w:pict>
+          <v:rect id="_x0000_i1058" style="width:0;height:1.5pt" o:hralign="center" o:hrstd="t" o:hr="t" fillcolor="#a0a0a0" stroked="f"/>
+        </w:pict>
+      </w:r>
+    </w:p>
+    <w:p>
+      <w:pPr>
+        <w:pStyle w:val="Heading2"/>
+      </w:pPr>
+      <w:r>
+        <w:t>Example: List → Map</w:t>
+      </w:r>
+    </w:p>
+    <w:p>
+      <w:pPr>
+        <w:pStyle w:val="HTMLPreformatted"/>
+        <w:rPr>
+          <w:rStyle w:val="HTMLCode"/>
+        </w:rPr>
+      </w:pPr>
+      <w:r>
+        <w:rPr>
+          <w:rStyle w:val="HTMLCode"/>
+        </w:rPr>
+        <w:t>List&lt;Integer&gt; list = List.of(</w:t>
+      </w:r>
+      <w:r>
+        <w:rPr>
+          <w:rStyle w:val="hljs-number"/>
+        </w:rPr>
+        <w:t>1</w:t>
+      </w:r>
+      <w:r>
+        <w:rPr>
+          <w:rStyle w:val="HTMLCode"/>
+        </w:rPr>
+        <w:t xml:space="preserve">, </w:t>
+      </w:r>
+      <w:r>
+        <w:rPr>
+          <w:rStyle w:val="hljs-number"/>
+        </w:rPr>
+        <w:t>2</w:t>
+      </w:r>
+      <w:r>
+        <w:rPr>
+          <w:rStyle w:val="HTMLCode"/>
+        </w:rPr>
+        <w:t xml:space="preserve">, </w:t>
+      </w:r>
+      <w:r>
+        <w:rPr>
+          <w:rStyle w:val="hljs-number"/>
+        </w:rPr>
+        <w:t>3</w:t>
+      </w:r>
+      <w:r>
+        <w:rPr>
+          <w:rStyle w:val="HTMLCode"/>
+        </w:rPr>
+        <w:t>);</w:t>
+      </w:r>
+    </w:p>
+    <w:p>
+      <w:pPr>
+        <w:pStyle w:val="HTMLPreformatted"/>
+        <w:rPr>
+          <w:rStyle w:val="HTMLCode"/>
+        </w:rPr>
+      </w:pPr>
+    </w:p>
+    <w:p>
+      <w:pPr>
+        <w:pStyle w:val="HTMLPreformatted"/>
+        <w:rPr>
+          <w:rStyle w:val="HTMLCode"/>
+        </w:rPr>
+      </w:pPr>
+      <w:r>
+        <w:rPr>
+          <w:rStyle w:val="HTMLCode"/>
+        </w:rPr>
+        <w:t>Map&lt;Integer, Integer&gt; map = list.stream()</w:t>
+      </w:r>
+    </w:p>
+    <w:p>
+      <w:pPr>
+        <w:pStyle w:val="HTMLPreformatted"/>
+        <w:rPr>
+          <w:rStyle w:val="HTMLCode"/>
+        </w:rPr>
+      </w:pPr>
+      <w:r>
+        <w:rPr>
+          <w:rStyle w:val="HTMLCode"/>
+        </w:rPr>
+        <w:t xml:space="preserve">    .collect(Collectors.toMap(</w:t>
+      </w:r>
+    </w:p>
+    <w:p>
+      <w:pPr>
+        <w:pStyle w:val="HTMLPreformatted"/>
+        <w:rPr>
+          <w:rStyle w:val="HTMLCode"/>
+        </w:rPr>
+      </w:pPr>
+      <w:r>
+        <w:rPr>
+          <w:rStyle w:val="HTMLCode"/>
+        </w:rPr>
+        <w:t xml:space="preserve">        Function.identity(),</w:t>
+      </w:r>
+    </w:p>
+    <w:p>
+      <w:pPr>
+        <w:pStyle w:val="HTMLPreformatted"/>
+        <w:rPr>
+          <w:rStyle w:val="HTMLCode"/>
+        </w:rPr>
+      </w:pPr>
+      <w:r>
+        <w:rPr>
+          <w:rStyle w:val="HTMLCode"/>
+        </w:rPr>
+        <w:t xml:space="preserve">        n -&gt; n * n</w:t>
+      </w:r>
+    </w:p>
+    <w:p>
+      <w:pPr>
+        <w:pStyle w:val="HTMLPreformatted"/>
+        <w:rPr>
+          <w:rStyle w:val="HTMLCode"/>
+        </w:rPr>
+      </w:pPr>
+      <w:r>
+        <w:rPr>
+          <w:rStyle w:val="HTMLCode"/>
+        </w:rPr>
+        <w:t xml:space="preserve">    ));</w:t>
+      </w:r>
+    </w:p>
+    <w:p>
+      <w:pPr>
+        <w:pStyle w:val="NormalWeb"/>
+      </w:pPr>
+      <w:r>
+        <w:t>Output:</w:t>
+      </w:r>
       <w:bookmarkStart w:id="0" w:name="_GoBack"/>
       <w:bookmarkEnd w:id="0"/>
+    </w:p>
+    <w:p>
+      <w:pPr>
+        <w:pStyle w:val="HTMLPreformatted"/>
+        <w:rPr>
+          <w:rStyle w:val="HTMLCode"/>
+        </w:rPr>
+      </w:pPr>
+      <w:r>
+        <w:rPr>
+          <w:rStyle w:val="HTMLCode"/>
+        </w:rPr>
+        <w:t>{1=1, 2=4, 3=9}</w:t>
+      </w:r>
+    </w:p>
+    <w:p>
+      <w:r>
+        <w:pict>
+          <v:rect id="_x0000_i1059" style="width:0;height:1.5pt" o:hralign="center" o:hrstd="t" o:hr="t" fillcolor="#a0a0a0" stroked="f"/>
+        </w:pict>
+      </w:r>
+    </w:p>
+    <w:p>
+      <w:pPr>
+        <w:pStyle w:val="Heading2"/>
+      </w:pPr>
+      <w:r>
+        <w:t>Example: Remove Duplicates Using Map</w:t>
+      </w:r>
+    </w:p>
+    <w:p>
+      <w:pPr>
+        <w:pStyle w:val="HTMLPreformatted"/>
+        <w:rPr>
+          <w:rStyle w:val="HTMLCode"/>
+        </w:rPr>
+      </w:pPr>
+      <w:r>
+        <w:rPr>
+          <w:rStyle w:val="HTMLCode"/>
+        </w:rPr>
+        <w:t>List&lt;String&gt; list = List.of(</w:t>
+      </w:r>
+      <w:r>
+        <w:rPr>
+          <w:rStyle w:val="hljs-string"/>
+        </w:rPr>
+        <w:t>"a"</w:t>
+      </w:r>
+      <w:r>
+        <w:rPr>
+          <w:rStyle w:val="HTMLCode"/>
+        </w:rPr>
+        <w:t xml:space="preserve">, </w:t>
+      </w:r>
+      <w:r>
+        <w:rPr>
+          <w:rStyle w:val="hljs-string"/>
+        </w:rPr>
+        <w:t>"b"</w:t>
+      </w:r>
+      <w:r>
+        <w:rPr>
+          <w:rStyle w:val="HTMLCode"/>
+        </w:rPr>
+        <w:t xml:space="preserve">, </w:t>
+      </w:r>
+      <w:r>
+        <w:rPr>
+          <w:rStyle w:val="hljs-string"/>
+        </w:rPr>
+        <w:t>"a"</w:t>
+      </w:r>
+      <w:r>
+        <w:rPr>
+          <w:rStyle w:val="HTMLCode"/>
+        </w:rPr>
+        <w:t>);</w:t>
+      </w:r>
+    </w:p>
+    <w:p>
+      <w:pPr>
+        <w:pStyle w:val="HTMLPreformatted"/>
+        <w:rPr>
+          <w:rStyle w:val="HTMLCode"/>
+        </w:rPr>
+      </w:pPr>
+    </w:p>
+    <w:p>
+      <w:pPr>
+        <w:pStyle w:val="HTMLPreformatted"/>
+        <w:rPr>
+          <w:rStyle w:val="HTMLCode"/>
+        </w:rPr>
+      </w:pPr>
+      <w:r>
+        <w:rPr>
+          <w:rStyle w:val="HTMLCode"/>
+        </w:rPr>
+        <w:t>Map&lt;String, String&gt; map = list.stream()</w:t>
+      </w:r>
+    </w:p>
+    <w:p>
+      <w:pPr>
+        <w:pStyle w:val="HTMLPreformatted"/>
+        <w:rPr>
+          <w:rStyle w:val="HTMLCode"/>
+        </w:rPr>
+      </w:pPr>
+      <w:r>
+        <w:rPr>
+          <w:rStyle w:val="HTMLCode"/>
+        </w:rPr>
+        <w:t xml:space="preserve">    .collect(Collectors.toMap(</w:t>
+      </w:r>
+    </w:p>
+    <w:p>
+      <w:pPr>
+        <w:pStyle w:val="HTMLPreformatted"/>
+        <w:rPr>
+          <w:rStyle w:val="HTMLCode"/>
+        </w:rPr>
+      </w:pPr>
+      <w:r>
+        <w:rPr>
+          <w:rStyle w:val="HTMLCode"/>
+        </w:rPr>
+        <w:t xml:space="preserve">        Function.identity(),</w:t>
+      </w:r>
+    </w:p>
+    <w:p>
+      <w:pPr>
+        <w:pStyle w:val="HTMLPreformatted"/>
+        <w:rPr>
+          <w:rStyle w:val="HTMLCode"/>
+        </w:rPr>
+      </w:pPr>
+      <w:r>
+        <w:rPr>
+          <w:rStyle w:val="HTMLCode"/>
+        </w:rPr>
+        <w:t xml:space="preserve">        Function.identity(),</w:t>
+      </w:r>
+    </w:p>
+    <w:p>
+      <w:pPr>
+        <w:pStyle w:val="HTMLPreformatted"/>
+        <w:rPr>
+          <w:rStyle w:val="HTMLCode"/>
+        </w:rPr>
+      </w:pPr>
+      <w:r>
+        <w:rPr>
+          <w:rStyle w:val="HTMLCode"/>
+        </w:rPr>
+        <w:t xml:space="preserve">        (oldVal, newVal) -&gt; oldVal</w:t>
+      </w:r>
+    </w:p>
+    <w:p>
+      <w:pPr>
+        <w:pStyle w:val="HTMLPreformatted"/>
+        <w:rPr>
+          <w:rStyle w:val="HTMLCode"/>
+        </w:rPr>
+      </w:pPr>
+      <w:r>
+        <w:rPr>
+          <w:rStyle w:val="HTMLCode"/>
+        </w:rPr>
+        <w:t xml:space="preserve">    ));</w:t>
+      </w:r>
+    </w:p>
+    <w:p>
+      <w:r>
+        <w:pict>
+          <v:rect id="_x0000_i1060" style="width:0;height:1.5pt" o:hralign="center" o:hrstd="t" o:hr="t" fillcolor="#a0a0a0" stroked="f"/>
+        </w:pict>
+      </w:r>
+    </w:p>
+    <w:p>
+      <w:pPr>
+        <w:pStyle w:val="Heading2"/>
+      </w:pPr>
+      <w:r>
+        <w:lastRenderedPageBreak/>
+        <w:t>Equivalent Lambda</w:t>
+      </w:r>
+    </w:p>
+    <w:p>
+      <w:pPr>
+        <w:pStyle w:val="HTMLPreformatted"/>
+        <w:rPr>
+          <w:rStyle w:val="HTMLCode"/>
+        </w:rPr>
+      </w:pPr>
+      <w:r>
+        <w:rPr>
+          <w:rStyle w:val="HTMLCode"/>
+        </w:rPr>
+        <w:t>Function.identity()</w:t>
+      </w:r>
+    </w:p>
+    <w:p>
+      <w:pPr>
+        <w:pStyle w:val="NormalWeb"/>
+      </w:pPr>
+      <w:r>
+        <w:t>is exactly the same as:</w:t>
+      </w:r>
+    </w:p>
+    <w:p>
+      <w:pPr>
+        <w:pStyle w:val="HTMLPreformatted"/>
+        <w:rPr>
+          <w:rStyle w:val="HTMLCode"/>
+        </w:rPr>
+      </w:pPr>
+      <w:r>
+        <w:rPr>
+          <w:rStyle w:val="HTMLCode"/>
+        </w:rPr>
+        <w:t>x -&gt; x</w:t>
+      </w:r>
+    </w:p>
+    <w:p>
+      <w:r>
+        <w:pict>
+          <v:rect id="_x0000_i1061" style="width:0;height:1.5pt" o:hralign="center" o:hrstd="t" o:hr="t" fillcolor="#a0a0a0" stroked="f"/>
+        </w:pict>
+      </w:r>
+    </w:p>
+    <w:p>
+      <w:pPr>
+        <w:pStyle w:val="Heading2"/>
+      </w:pPr>
+      <w:r>
+        <w:t xml:space="preserve">Interview One-Liner </w:t>
+      </w:r>
+      <w:r>
+        <w:rPr>
+          <w:rFonts w:ascii="Segoe UI Symbol" w:hAnsi="Segoe UI Symbol" w:cs="Segoe UI Symbol"/>
+        </w:rPr>
+        <w:t>✅</w:t>
+      </w:r>
+    </w:p>
+    <w:p>
+      <w:pPr>
+        <w:pStyle w:val="NormalWeb"/>
+      </w:pPr>
+      <w:r>
+        <w:rPr>
+          <w:rStyle w:val="HTMLCode"/>
+          <w:rFonts w:eastAsia="SimSun"/>
+        </w:rPr>
+        <w:t>Function.identity()</w:t>
+      </w:r>
+      <w:r>
+        <w:t xml:space="preserve"> returns a function that always returns its input argument unchanged.</w:t>
+      </w:r>
+    </w:p>
+    <w:p>
+      <w:r>
+        <w:pict>
+          <v:rect id="_x0000_i1062" style="width:0;height:1.5pt" o:hralign="center" o:hrstd="t" o:hr="t" fillcolor="#a0a0a0" stroked="f"/>
+        </w:pict>
+      </w:r>
+    </w:p>
+    <w:p>
+      <w:pPr>
+        <w:pStyle w:val="Heading2"/>
+      </w:pPr>
+      <w:r>
+        <w:t>When NOT to Use</w:t>
+      </w:r>
+    </w:p>
+    <w:p>
+      <w:pPr>
+        <w:pStyle w:val="NormalWeb"/>
+      </w:pPr>
+      <w:r>
+        <w:rPr>
+          <w:rFonts w:ascii="Segoe UI Symbol" w:hAnsi="Segoe UI Symbol" w:cs="Segoe UI Symbol"/>
+        </w:rPr>
+        <w:t>❌</w:t>
+      </w:r>
+      <w:r>
+        <w:t xml:space="preserve"> When you need transformation</w:t>
+      </w:r>
+      <w:r>
+        <w:br/>
+      </w:r>
+      <w:r>
+        <w:rPr>
+          <w:rFonts w:ascii="Segoe UI Symbol" w:hAnsi="Segoe UI Symbol" w:cs="Segoe UI Symbol"/>
+        </w:rPr>
+        <w:t>❌</w:t>
+      </w:r>
+      <w:r>
+        <w:t xml:space="preserve"> When input and output types are different</w:t>
+      </w:r>
+    </w:p>
+    <w:p>
+      <w:r>
+        <w:pict>
+          <v:rect id="_x0000_i1063" style="width:0;height:1.5pt" o:hralign="center" o:hrstd="t" o:hr="t" fillcolor="#a0a0a0" stroked="f"/>
+        </w:pict>
+      </w:r>
+    </w:p>
+    <w:p>
+      <w:pPr>
+        <w:pStyle w:val="Heading2"/>
+      </w:pPr>
+      <w:r>
+        <w:t>Summary</w:t>
+      </w:r>
+    </w:p>
+    <w:tbl>
+      <w:tblPr>
+        <w:tblW w:w="0" w:type="auto"/>
+        <w:tblCellSpacing w:w="15" w:type="dxa"/>
+        <w:tblCellMar>
+          <w:top w:w="15" w:type="dxa"/>
+          <w:left w:w="15" w:type="dxa"/>
+          <w:bottom w:w="15" w:type="dxa"/>
+          <w:right w:w="15" w:type="dxa"/>
+        </w:tblCellMar>
+        <w:tblLook w:val="04A0" w:firstRow="1" w:lastRow="0" w:firstColumn="1" w:lastColumn="0" w:noHBand="0" w:noVBand="1"/>
+      </w:tblPr>
+      <w:tblGrid>
+        <w:gridCol w:w="1510"/>
+        <w:gridCol w:w="2236"/>
+      </w:tblGrid>
+      <w:tr>
+        <w:trPr>
+          <w:tblHeader/>
+          <w:tblCellSpacing w:w="15" w:type="dxa"/>
+        </w:trPr>
+        <w:tc>
+          <w:tcPr>
+            <w:tcW w:w="0" w:type="auto"/>
+            <w:vAlign w:val="center"/>
+            <w:hideMark/>
+          </w:tcPr>
+          <w:p>
+            <w:pPr>
+              <w:jc w:val="center"/>
+              <w:rPr>
+                <w:b/>
+                <w:bCs/>
+              </w:rPr>
+            </w:pPr>
+            <w:r>
+              <w:rPr>
+                <w:b/>
+                <w:bCs/>
+              </w:rPr>
+              <w:t>Feature</w:t>
+            </w:r>
+          </w:p>
+        </w:tc>
+        <w:tc>
+          <w:tcPr>
+            <w:tcW w:w="0" w:type="auto"/>
+            <w:vAlign w:val="center"/>
+            <w:hideMark/>
+          </w:tcPr>
+          <w:p>
+            <w:pPr>
+              <w:jc w:val="center"/>
+              <w:rPr>
+                <w:b/>
+                <w:bCs/>
+              </w:rPr>
+            </w:pPr>
+            <w:r>
+              <w:rPr>
+                <w:b/>
+                <w:bCs/>
+              </w:rPr>
+              <w:t>Description</w:t>
+            </w:r>
+          </w:p>
+        </w:tc>
+      </w:tr>
+      <w:tr>
+        <w:trPr>
+          <w:tblCellSpacing w:w="15" w:type="dxa"/>
+        </w:trPr>
+        <w:tc>
+          <w:tcPr>
+            <w:tcW w:w="0" w:type="auto"/>
+            <w:vAlign w:val="center"/>
+            <w:hideMark/>
+          </w:tcPr>
+          <w:p>
+            <w:r>
+              <w:t>Introduced</w:t>
+            </w:r>
+          </w:p>
+        </w:tc>
+        <w:tc>
+          <w:tcPr>
+            <w:tcW w:w="0" w:type="auto"/>
+            <w:vAlign w:val="center"/>
+            <w:hideMark/>
+          </w:tcPr>
+          <w:p>
+            <w:r>
+              <w:t>Java 8</w:t>
+            </w:r>
+          </w:p>
+        </w:tc>
+      </w:tr>
+      <w:tr>
+        <w:trPr>
+          <w:tblCellSpacing w:w="15" w:type="dxa"/>
+        </w:trPr>
+        <w:tc>
+          <w:tcPr>
+            <w:tcW w:w="0" w:type="auto"/>
+            <w:vAlign w:val="center"/>
+            <w:hideMark/>
+          </w:tcPr>
+          <w:p>
+            <w:r>
+              <w:t>Package</w:t>
+            </w:r>
+          </w:p>
+        </w:tc>
+        <w:tc>
+          <w:tcPr>
+            <w:tcW w:w="0" w:type="auto"/>
+            <w:vAlign w:val="center"/>
+            <w:hideMark/>
+          </w:tcPr>
+          <w:p>
+            <w:r>
+              <w:rPr>
+                <w:rStyle w:val="HTMLCode"/>
+                <w:rFonts w:eastAsiaTheme="minorEastAsia"/>
+              </w:rPr>
+              <w:t>java.util.function</w:t>
+            </w:r>
+          </w:p>
+        </w:tc>
+      </w:tr>
+      <w:tr>
+        <w:trPr>
+          <w:tblCellSpacing w:w="15" w:type="dxa"/>
+        </w:trPr>
+        <w:tc>
+          <w:tcPr>
+            <w:tcW w:w="0" w:type="auto"/>
+            <w:vAlign w:val="center"/>
+            <w:hideMark/>
+          </w:tcPr>
+          <w:p>
+            <w:r>
+              <w:t>Function type</w:t>
+            </w:r>
+          </w:p>
+        </w:tc>
+        <w:tc>
+          <w:tcPr>
+            <w:tcW w:w="0" w:type="auto"/>
+            <w:vAlign w:val="center"/>
+            <w:hideMark/>
+          </w:tcPr>
+          <w:p>
+            <w:r>
+              <w:rPr>
+                <w:rStyle w:val="HTMLCode"/>
+                <w:rFonts w:eastAsiaTheme="minorEastAsia"/>
+              </w:rPr>
+              <w:t>Function&lt;T, T&gt;</w:t>
+            </w:r>
+          </w:p>
+        </w:tc>
+      </w:tr>
+      <w:tr>
+        <w:trPr>
+          <w:tblCellSpacing w:w="15" w:type="dxa"/>
+        </w:trPr>
+        <w:tc>
+          <w:tcPr>
+            <w:tcW w:w="0" w:type="auto"/>
+            <w:vAlign w:val="center"/>
+            <w:hideMark/>
+          </w:tcPr>
+          <w:p>
+            <w:r>
+              <w:t>Purpose</w:t>
+            </w:r>
+          </w:p>
+        </w:tc>
+        <w:tc>
+          <w:tcPr>
+            <w:tcW w:w="0" w:type="auto"/>
+            <w:vAlign w:val="center"/>
+            <w:hideMark/>
+          </w:tcPr>
+          <w:p>
+            <w:r>
+              <w:t>Return input as output</w:t>
+            </w:r>
+          </w:p>
+        </w:tc>
+      </w:tr>
+      <w:tr>
+        <w:trPr>
+          <w:tblCellSpacing w:w="15" w:type="dxa"/>
+        </w:trPr>
+        <w:tc>
+          <w:tcPr>
+            <w:tcW w:w="0" w:type="auto"/>
+            <w:vAlign w:val="center"/>
+            <w:hideMark/>
+          </w:tcPr>
+          <w:p>
+            <w:r>
+              <w:t>Common usage</w:t>
+            </w:r>
+          </w:p>
+        </w:tc>
+        <w:tc>
+          <w:tcPr>
+            <w:tcW w:w="0" w:type="auto"/>
+            <w:vAlign w:val="center"/>
+            <w:hideMark/>
+          </w:tcPr>
+          <w:p>
+            <w:r>
+              <w:rPr>
+                <w:rStyle w:val="HTMLCode"/>
+                <w:rFonts w:eastAsiaTheme="minorEastAsia"/>
+              </w:rPr>
+              <w:t>Collectors.toMap()</w:t>
+            </w:r>
+          </w:p>
+        </w:tc>
+      </w:tr>
+    </w:tbl>
+    <w:p>
+      <w:pPr>
+        <w:rPr>
+          <w:rFonts w:asciiTheme="majorHAnsi" w:hAnsiTheme="majorHAnsi" w:cstheme="majorHAnsi"/>
+          <w:b/>
+          <w:sz w:val="28"/>
+          <w:szCs w:val="28"/>
+        </w:rPr>
+      </w:pPr>
+    </w:p>
+    <w:p>
+      <w:pPr>
+        <w:pStyle w:val="NormalWeb"/>
+      </w:pPr>
     </w:p>
     <w:p>
       <w:pPr>
@@ -7507,6 +8887,155 @@
         </w:tabs>
         <w:ind w:left="6480" w:hanging="360"/>
       </w:pPr>
+    </w:lvl>
+  </w:abstractNum>
+  <w:abstractNum w:abstractNumId="13" w15:restartNumberingAfterBreak="0">
+    <w:nsid w:val="7B217F74"/>
+    <w:multiLevelType w:val="multilevel"/>
+    <w:tmpl w:val="CC705CD0"/>
+    <w:lvl w:ilvl="0">
+      <w:start w:val="1"/>
+      <w:numFmt w:val="bullet"/>
+      <w:lvlText w:val=""/>
+      <w:lvlJc w:val="left"/>
+      <w:pPr>
+        <w:tabs>
+          <w:tab w:val="num" w:pos="720"/>
+        </w:tabs>
+        <w:ind w:left="720" w:hanging="360"/>
+      </w:pPr>
+      <w:rPr>
+        <w:rFonts w:ascii="Symbol" w:hAnsi="Symbol" w:hint="default"/>
+        <w:sz w:val="20"/>
+      </w:rPr>
+    </w:lvl>
+    <w:lvl w:ilvl="1" w:tentative="1">
+      <w:start w:val="1"/>
+      <w:numFmt w:val="bullet"/>
+      <w:lvlText w:val="o"/>
+      <w:lvlJc w:val="left"/>
+      <w:pPr>
+        <w:tabs>
+          <w:tab w:val="num" w:pos="1440"/>
+        </w:tabs>
+        <w:ind w:left="1440" w:hanging="360"/>
+      </w:pPr>
+      <w:rPr>
+        <w:rFonts w:ascii="Courier New" w:hAnsi="Courier New" w:hint="default"/>
+        <w:sz w:val="20"/>
+      </w:rPr>
+    </w:lvl>
+    <w:lvl w:ilvl="2" w:tentative="1">
+      <w:start w:val="1"/>
+      <w:numFmt w:val="bullet"/>
+      <w:lvlText w:val=""/>
+      <w:lvlJc w:val="left"/>
+      <w:pPr>
+        <w:tabs>
+          <w:tab w:val="num" w:pos="2160"/>
+        </w:tabs>
+        <w:ind w:left="2160" w:hanging="360"/>
+      </w:pPr>
+      <w:rPr>
+        <w:rFonts w:ascii="Wingdings" w:hAnsi="Wingdings" w:hint="default"/>
+        <w:sz w:val="20"/>
+      </w:rPr>
+    </w:lvl>
+    <w:lvl w:ilvl="3" w:tentative="1">
+      <w:start w:val="1"/>
+      <w:numFmt w:val="bullet"/>
+      <w:lvlText w:val=""/>
+      <w:lvlJc w:val="left"/>
+      <w:pPr>
+        <w:tabs>
+          <w:tab w:val="num" w:pos="2880"/>
+        </w:tabs>
+        <w:ind w:left="2880" w:hanging="360"/>
+      </w:pPr>
+      <w:rPr>
+        <w:rFonts w:ascii="Wingdings" w:hAnsi="Wingdings" w:hint="default"/>
+        <w:sz w:val="20"/>
+      </w:rPr>
+    </w:lvl>
+    <w:lvl w:ilvl="4" w:tentative="1">
+      <w:start w:val="1"/>
+      <w:numFmt w:val="bullet"/>
+      <w:lvlText w:val=""/>
+      <w:lvlJc w:val="left"/>
+      <w:pPr>
+        <w:tabs>
+          <w:tab w:val="num" w:pos="3600"/>
+        </w:tabs>
+        <w:ind w:left="3600" w:hanging="360"/>
+      </w:pPr>
+      <w:rPr>
+        <w:rFonts w:ascii="Wingdings" w:hAnsi="Wingdings" w:hint="default"/>
+        <w:sz w:val="20"/>
+      </w:rPr>
+    </w:lvl>
+    <w:lvl w:ilvl="5" w:tentative="1">
+      <w:start w:val="1"/>
+      <w:numFmt w:val="bullet"/>
+      <w:lvlText w:val=""/>
+      <w:lvlJc w:val="left"/>
+      <w:pPr>
+        <w:tabs>
+          <w:tab w:val="num" w:pos="4320"/>
+        </w:tabs>
+        <w:ind w:left="4320" w:hanging="360"/>
+      </w:pPr>
+      <w:rPr>
+        <w:rFonts w:ascii="Wingdings" w:hAnsi="Wingdings" w:hint="default"/>
+        <w:sz w:val="20"/>
+      </w:rPr>
+    </w:lvl>
+    <w:lvl w:ilvl="6" w:tentative="1">
+      <w:start w:val="1"/>
+      <w:numFmt w:val="bullet"/>
+      <w:lvlText w:val=""/>
+      <w:lvlJc w:val="left"/>
+      <w:pPr>
+        <w:tabs>
+          <w:tab w:val="num" w:pos="5040"/>
+        </w:tabs>
+        <w:ind w:left="5040" w:hanging="360"/>
+      </w:pPr>
+      <w:rPr>
+        <w:rFonts w:ascii="Wingdings" w:hAnsi="Wingdings" w:hint="default"/>
+        <w:sz w:val="20"/>
+      </w:rPr>
+    </w:lvl>
+    <w:lvl w:ilvl="7" w:tentative="1">
+      <w:start w:val="1"/>
+      <w:numFmt w:val="bullet"/>
+      <w:lvlText w:val=""/>
+      <w:lvlJc w:val="left"/>
+      <w:pPr>
+        <w:tabs>
+          <w:tab w:val="num" w:pos="5760"/>
+        </w:tabs>
+        <w:ind w:left="5760" w:hanging="360"/>
+      </w:pPr>
+      <w:rPr>
+        <w:rFonts w:ascii="Wingdings" w:hAnsi="Wingdings" w:hint="default"/>
+        <w:sz w:val="20"/>
+      </w:rPr>
+    </w:lvl>
+    <w:lvl w:ilvl="8" w:tentative="1">
+      <w:start w:val="1"/>
+      <w:numFmt w:val="bullet"/>
+      <w:lvlText w:val=""/>
+      <w:lvlJc w:val="left"/>
+      <w:pPr>
+        <w:tabs>
+          <w:tab w:val="num" w:pos="6480"/>
+        </w:tabs>
+        <w:ind w:left="6480" w:hanging="360"/>
+      </w:pPr>
+      <w:rPr>
+        <w:rFonts w:ascii="Wingdings" w:hAnsi="Wingdings" w:hint="default"/>
+        <w:sz w:val="20"/>
+      </w:rPr>
     </w:lvl>
   </w:abstractNum>
   <w:num w:numId="1">
@@ -7547,6 +9076,9 @@
   </w:num>
   <w:num w:numId="13">
     <w:abstractNumId w:val="10"/>
+  </w:num>
+  <w:num w:numId="14">
+    <w:abstractNumId w:val="13"/>
   </w:num>
 </w:numbering>
 </file>
@@ -18960,7 +20492,7 @@
 </file>
 
 <file path=customXml/itemProps1.xml><?xml version="1.0" encoding="utf-8"?>
-<ds:datastoreItem xmlns:ds="http://schemas.openxmlformats.org/officeDocument/2006/customXml" ds:itemID="{17E5DFFE-06B3-461C-BFD9-0352F7D0DE5F}">
+<ds:datastoreItem xmlns:ds="http://schemas.openxmlformats.org/officeDocument/2006/customXml" ds:itemID="{84D4F879-FD69-460B-9984-284B40B23E9E}">
   <ds:schemaRefs>
     <ds:schemaRef ds:uri="http://schemas.openxmlformats.org/officeDocument/2006/bibliography"/>
   </ds:schemaRefs>

</xml_diff>